<commit_message>
Different changes, new units added
</commit_message>
<xml_diff>
--- a/02_Excel_EN/Exercise_Excel_02.docx
+++ b/02_Excel_EN/Exercise_Excel_02.docx
@@ -252,6 +252,11 @@
       </w:r>
     </w:p>
     <w:p>
+      <w:pPr>
+        <w:rPr>
+          <w:lang w:val="en-US"/>
+        </w:rPr>
+      </w:pPr>
       <w:r>
         <w:rPr>
           <w:lang w:val="en-US"/>
@@ -276,8 +281,14 @@
     <w:p>
       <w:pPr>
         <w:spacing w:after="0" w:line="240" w:lineRule="auto"/>
-      </w:pPr>
-      <w:r>
+        <w:rPr>
+          <w:lang w:val="en-US"/>
+        </w:rPr>
+      </w:pPr>
+      <w:r>
+        <w:rPr>
+          <w:lang w:val="en-US"/>
+        </w:rPr>
         <w:br w:type="page"/>
       </w:r>
     </w:p>
@@ -673,181 +684,6 @@
       </w:r>
     </w:p>
     <w:p>
-      <w:r>
-        <w:t>Ihre Aufgabe:</w:t>
-      </w:r>
-    </w:p>
-    <w:p>
-      <w:pPr>
-        <w:pStyle w:val="ListParagraph"/>
-        <w:numPr>
-          <w:ilvl w:val="0"/>
-          <w:numId w:val="16"/>
-        </w:numPr>
-      </w:pPr>
-      <w:r>
-        <w:t>Formatieren Sie die Zellen mit den Noten in der Spalte B und in der Zeile 6 wie folgt:</w:t>
-      </w:r>
-    </w:p>
-    <w:p>
-      <w:pPr>
-        <w:pStyle w:val="ListParagraph"/>
-        <w:numPr>
-          <w:ilvl w:val="1"/>
-          <w:numId w:val="16"/>
-        </w:numPr>
-      </w:pPr>
-      <w:r>
-        <w:t>Füllfarbe: FH-Mint (RGB 0, 177, 172)</w:t>
-      </w:r>
-    </w:p>
-    <w:p>
-      <w:pPr>
-        <w:pStyle w:val="ListParagraph"/>
-        <w:numPr>
-          <w:ilvl w:val="1"/>
-          <w:numId w:val="16"/>
-        </w:numPr>
-      </w:pPr>
-      <w:r>
-        <w:t>Schriftfarbe: W</w:t>
-      </w:r>
-      <w:r>
-        <w:t>No</w:t>
-      </w:r>
-      <w:r>
-        <w:t>eiß (RGB 255, 255, 255)</w:t>
-      </w:r>
-    </w:p>
-    <w:p>
-      <w:pPr>
-        <w:pStyle w:val="ListParagraph"/>
-        <w:numPr>
-          <w:ilvl w:val="1"/>
-          <w:numId w:val="16"/>
-        </w:numPr>
-      </w:pPr>
-      <w:r>
-        <w:t>Zahlenformat: Überall eine Nachkommastelle (also 1,0 statt 1)</w:t>
-      </w:r>
-    </w:p>
-    <w:p>
-      <w:pPr>
-        <w:pStyle w:val="ListParagraph"/>
-        <w:numPr>
-          <w:ilvl w:val="0"/>
-          <w:numId w:val="16"/>
-        </w:numPr>
-      </w:pPr>
-      <w:r>
-        <w:t>Formatieren Sie die Zelle E1 so, dass immer eine Nachkommastelle ausgegeben wird.</w:t>
-      </w:r>
-    </w:p>
-    <w:p>
-      <w:pPr>
-        <w:pStyle w:val="ListParagraph"/>
-        <w:numPr>
-          <w:ilvl w:val="0"/>
-          <w:numId w:val="16"/>
-        </w:numPr>
-      </w:pPr>
-      <w:r>
-        <w:t>Geben Sie der Zelle E1 den Namen "Note</w:t>
-      </w:r>
-      <w:r>
-        <w:t>_</w:t>
-      </w:r>
-      <w:r>
-        <w:t>Praktikum"</w:t>
-      </w:r>
-    </w:p>
-    <w:p>
-      <w:pPr>
-        <w:pStyle w:val="ListParagraph"/>
-        <w:numPr>
-          <w:ilvl w:val="0"/>
-          <w:numId w:val="16"/>
-        </w:numPr>
-      </w:pPr>
-      <w:r>
-        <w:t>Berechnen Sie die in dem durch die Teilnoten für die beiden Klausuren aufgespannten Zellbereich die Endnote. Multiplizieren Sie dabei die Noten der drei Teile (Praktikum, Klausur 1, Klausur 2) mit den entsprechenden Gewichten.</w:t>
-      </w:r>
-    </w:p>
-    <w:p>
-      <w:pPr>
-        <w:pStyle w:val="ListParagraph"/>
-        <w:numPr>
-          <w:ilvl w:val="1"/>
-          <w:numId w:val="16"/>
-        </w:numPr>
-      </w:pPr>
-      <w:r>
-        <w:t xml:space="preserve">Benutzen Sie </w:t>
-      </w:r>
-      <w:r>
-        <w:rPr>
-          <w:b/>
-          <w:bCs/>
-        </w:rPr>
-        <w:t xml:space="preserve">keine </w:t>
-      </w:r>
-      <w:r>
-        <w:t xml:space="preserve">Zahlen in der Formel, sondern verweisen Sie auf die entsprechenden Zellen mit den Gewichten bzw. der Praktikumsnote. Wenn die Gewichte in den Zellen B2:B4 </w:t>
-      </w:r>
-      <w:r>
-        <w:t xml:space="preserve">bzw. die Noten </w:t>
-      </w:r>
-      <w:r>
-        <w:t>geändert werden, dann muss sich auch die berechnete Note ändern!</w:t>
-      </w:r>
-    </w:p>
-    <w:p>
-      <w:pPr>
-        <w:pStyle w:val="ListParagraph"/>
-        <w:numPr>
-          <w:ilvl w:val="1"/>
-          <w:numId w:val="16"/>
-        </w:numPr>
-      </w:pPr>
-      <w:r>
-        <w:t xml:space="preserve">Geben Sie die Formel (Bezüge!!!) so ein, dass Sie die Zelle automatisch nach unten </w:t>
-      </w:r>
-      <w:r>
-        <w:rPr>
-          <w:b/>
-          <w:bCs/>
-        </w:rPr>
-        <w:t>und</w:t>
-      </w:r>
-      <w:r>
-        <w:t xml:space="preserve"> nach rechts ausfüllen können.</w:t>
-      </w:r>
-    </w:p>
-    <w:p>
-      <w:pPr>
-        <w:pStyle w:val="ListParagraph"/>
-        <w:numPr>
-          <w:ilvl w:val="1"/>
-          <w:numId w:val="16"/>
-        </w:numPr>
-      </w:pPr>
-      <w:r>
-        <w:t>Statt der Zelle E1 geben Sie obigen Namen der Zelle in der Formel an.</w:t>
-      </w:r>
-    </w:p>
-    <w:p>
-      <w:pPr>
-        <w:pStyle w:val="ListParagraph"/>
-        <w:numPr>
-          <w:ilvl w:val="0"/>
-          <w:numId w:val="16"/>
-        </w:numPr>
-      </w:pPr>
-      <w:r>
-        <w:t>Passen Sie das Zahlenformat für die berechneten Noten so an, dass immer zwei Nachkommastellen angezeigt werden.</w:t>
-      </w:r>
-    </w:p>
-    <w:p>
       <w:pPr>
         <w:rPr>
           <w:lang w:val="en-US"/>
@@ -959,7 +795,6 @@
         <w:rPr>
           <w:lang w:val="en-US"/>
         </w:rPr>
-        <w:lastRenderedPageBreak/>
         <w:t xml:space="preserve">Format cell E1 so that one decimal place is always </w:t>
       </w:r>
       <w:r>
@@ -4128,6 +3963,7 @@
   <w:style w:type="character" w:default="1" w:styleId="DefaultParagraphFont">
     <w:name w:val="Default Paragraph Font"/>
     <w:uiPriority w:val="1"/>
+    <w:semiHidden/>
     <w:unhideWhenUsed/>
   </w:style>
   <w:style w:type="table" w:default="1" w:styleId="TableNormal">

</xml_diff>